<commit_message>
Updated documentation. API also updated. Total_Subscribed_Users key added.
</commit_message>
<xml_diff>
--- a/final-project/Code/Documentation of API.docx
+++ b/final-project/Code/Documentation of API.docx
@@ -26,7 +26,17 @@
           <w:szCs w:val="36"/>
           <w:u w:val="single"/>
         </w:rPr>
-        <w:t>VIEW EVENTS API</w:t>
+        <w:t>ALL</w:t>
+      </w:r>
+      <w:r>
+        <w:rPr>
+          <w:rFonts w:asciiTheme="minorHAnsi" w:hAnsiTheme="minorHAnsi"/>
+          <w:color w:val="BF8F00" w:themeColor="accent4" w:themeShade="BF"/>
+          <w:sz w:val="52"/>
+          <w:szCs w:val="36"/>
+          <w:u w:val="single"/>
+        </w:rPr>
+        <w:t xml:space="preserve"> EVENTS API</w:t>
       </w:r>
     </w:p>
     <w:p>
@@ -65,7 +75,45 @@
           <w:sz w:val="36"/>
           <w:szCs w:val="36"/>
         </w:rPr>
-        <w:t>VIEW EVENTS ( GET API )</w:t>
+        <w:t>ALL</w:t>
+      </w:r>
+      <w:r>
+        <w:rPr>
+          <w:rFonts w:asciiTheme="minorHAnsi" w:hAnsiTheme="minorHAnsi"/>
+          <w:color w:val="741B47"/>
+          <w:sz w:val="36"/>
+          <w:szCs w:val="36"/>
+        </w:rPr>
+        <w:t xml:space="preserve"> EVENTS </w:t>
+      </w:r>
+      <w:proofErr w:type="gramStart"/>
+      <w:r>
+        <w:rPr>
+          <w:rFonts w:asciiTheme="minorHAnsi" w:hAnsiTheme="minorHAnsi"/>
+          <w:color w:val="741B47"/>
+          <w:sz w:val="36"/>
+          <w:szCs w:val="36"/>
+        </w:rPr>
+        <w:t>( GET</w:t>
+      </w:r>
+      <w:proofErr w:type="gramEnd"/>
+      <w:r>
+        <w:rPr>
+          <w:rFonts w:asciiTheme="minorHAnsi" w:hAnsiTheme="minorHAnsi"/>
+          <w:color w:val="741B47"/>
+          <w:sz w:val="36"/>
+          <w:szCs w:val="36"/>
+        </w:rPr>
+        <w:t xml:space="preserve"> METHOD </w:t>
+      </w:r>
+      <w:r>
+        <w:rPr>
+          <w:rFonts w:asciiTheme="minorHAnsi" w:hAnsiTheme="minorHAnsi"/>
+          <w:color w:val="741B47"/>
+          <w:sz w:val="36"/>
+          <w:szCs w:val="36"/>
+        </w:rPr>
+        <w:t>)</w:t>
       </w:r>
     </w:p>
     <w:p>
@@ -305,21 +353,6 @@
               <w:right w:w="100" w:type="dxa"/>
             </w:tcMar>
           </w:tcPr>
-          <w:p>
-            <w:pPr>
-              <w:widowControl w:val="0"/>
-              <w:ind w:right="-260"/>
-              <w:rPr>
-                <w:rFonts w:asciiTheme="minorHAnsi" w:eastAsia="Consolas" w:hAnsiTheme="minorHAnsi" w:cs="Consolas"/>
-              </w:rPr>
-            </w:pPr>
-            <w:r>
-              <w:rPr>
-                <w:rFonts w:asciiTheme="minorHAnsi" w:eastAsia="Consolas" w:hAnsiTheme="minorHAnsi" w:cs="Consolas"/>
-              </w:rPr>
-              <w:t>User(Object):</w:t>
-            </w:r>
-          </w:p>
           <w:p>
             <w:pPr>
               <w:pStyle w:val="ListParagraph"/>
@@ -470,20 +503,12 @@
             <w:pPr>
               <w:widowControl w:val="0"/>
               <w:rPr>
-                <w:rFonts w:asciiTheme="minorHAnsi" w:eastAsia="Consolas" w:hAnsiTheme="minorHAnsi" w:cs="Consolas"/>
-                <w:color w:val="7F6000"/>
-              </w:rPr>
-            </w:pPr>
-          </w:p>
-          <w:p>
-            <w:pPr>
-              <w:widowControl w:val="0"/>
-              <w:rPr>
                 <w:rFonts w:asciiTheme="minorHAnsi" w:hAnsiTheme="minorHAnsi"/>
                 <w:sz w:val="19"/>
                 <w:szCs w:val="19"/>
               </w:rPr>
             </w:pPr>
+            <w:proofErr w:type="spellStart"/>
             <w:r>
               <w:rPr>
                 <w:rFonts w:asciiTheme="minorHAnsi" w:eastAsia="Consolas" w:hAnsiTheme="minorHAnsi" w:cs="Consolas"/>
@@ -493,6 +518,7 @@
               </w:rPr>
               <w:t>int</w:t>
             </w:r>
+            <w:proofErr w:type="spellEnd"/>
           </w:p>
           <w:p>
             <w:pPr>
@@ -544,6 +570,7 @@
                 <w:szCs w:val="19"/>
               </w:rPr>
             </w:pPr>
+            <w:proofErr w:type="spellStart"/>
             <w:r>
               <w:rPr>
                 <w:rFonts w:asciiTheme="minorHAnsi" w:eastAsia="Consolas" w:hAnsiTheme="minorHAnsi" w:cs="Consolas"/>
@@ -553,6 +580,7 @@
               </w:rPr>
               <w:t>int</w:t>
             </w:r>
+            <w:proofErr w:type="spellEnd"/>
           </w:p>
         </w:tc>
       </w:tr>
@@ -603,303 +631,46 @@
           <w:rFonts w:asciiTheme="minorHAnsi" w:hAnsiTheme="minorHAnsi"/>
           <w:color w:val="000000" w:themeColor="text1"/>
         </w:rPr>
-        <w:t>: ( Array of Json Objects )</w:t>
+        <w:t xml:space="preserve">: </w:t>
+      </w:r>
+      <w:proofErr w:type="gramStart"/>
+      <w:r>
+        <w:rPr>
+          <w:rStyle w:val="Hyperlink"/>
+          <w:rFonts w:asciiTheme="minorHAnsi" w:hAnsiTheme="minorHAnsi"/>
+          <w:color w:val="000000" w:themeColor="text1"/>
+        </w:rPr>
+        <w:t>( Array</w:t>
+      </w:r>
+      <w:proofErr w:type="gramEnd"/>
+      <w:r>
+        <w:rPr>
+          <w:rStyle w:val="Hyperlink"/>
+          <w:rFonts w:asciiTheme="minorHAnsi" w:hAnsiTheme="minorHAnsi"/>
+          <w:color w:val="000000" w:themeColor="text1"/>
+        </w:rPr>
+        <w:t xml:space="preserve"> of </w:t>
+      </w:r>
+      <w:proofErr w:type="spellStart"/>
+      <w:r>
+        <w:rPr>
+          <w:rStyle w:val="Hyperlink"/>
+          <w:rFonts w:asciiTheme="minorHAnsi" w:hAnsiTheme="minorHAnsi"/>
+          <w:color w:val="000000" w:themeColor="text1"/>
+        </w:rPr>
+        <w:t>Json</w:t>
+      </w:r>
+      <w:proofErr w:type="spellEnd"/>
+      <w:r>
+        <w:rPr>
+          <w:rStyle w:val="Hyperlink"/>
+          <w:rFonts w:asciiTheme="minorHAnsi" w:hAnsiTheme="minorHAnsi"/>
+          <w:color w:val="000000" w:themeColor="text1"/>
+        </w:rPr>
+        <w:t xml:space="preserve"> Objects )</w:t>
       </w:r>
     </w:p>
     <w:p/>
-    <w:p>
-      <w:pPr>
-        <w:rPr>
-          <w:sz w:val="16"/>
-          <w:szCs w:val="16"/>
-        </w:rPr>
-      </w:pPr>
-      <w:r>
-        <w:rPr>
-          <w:sz w:val="16"/>
-          <w:szCs w:val="16"/>
-        </w:rPr>
-        <w:t>[</w:t>
-      </w:r>
-    </w:p>
-    <w:p>
-      <w:pPr>
-        <w:rPr>
-          <w:sz w:val="16"/>
-          <w:szCs w:val="16"/>
-        </w:rPr>
-      </w:pPr>
-      <w:r>
-        <w:rPr>
-          <w:sz w:val="16"/>
-          <w:szCs w:val="16"/>
-        </w:rPr>
-        <w:t xml:space="preserve">    {</w:t>
-      </w:r>
-    </w:p>
-    <w:p>
-      <w:pPr>
-        <w:rPr>
-          <w:sz w:val="16"/>
-          <w:szCs w:val="16"/>
-        </w:rPr>
-      </w:pPr>
-      <w:r>
-        <w:rPr>
-          <w:sz w:val="16"/>
-          <w:szCs w:val="16"/>
-        </w:rPr>
-        <w:t xml:space="preserve">        "Audience": "",</w:t>
-      </w:r>
-    </w:p>
-    <w:p>
-      <w:pPr>
-        <w:rPr>
-          <w:sz w:val="16"/>
-          <w:szCs w:val="16"/>
-        </w:rPr>
-      </w:pPr>
-      <w:r>
-        <w:rPr>
-          <w:sz w:val="16"/>
-          <w:szCs w:val="16"/>
-        </w:rPr>
-        <w:t xml:space="preserve">        "Classification": "",</w:t>
-      </w:r>
-    </w:p>
-    <w:p>
-      <w:pPr>
-        <w:rPr>
-          <w:sz w:val="16"/>
-          <w:szCs w:val="16"/>
-        </w:rPr>
-      </w:pPr>
-      <w:r>
-        <w:rPr>
-          <w:sz w:val="16"/>
-          <w:szCs w:val="16"/>
-        </w:rPr>
-        <w:t xml:space="preserve">        "End time": "07/17/2017 09:30:00 AM",</w:t>
-      </w:r>
-    </w:p>
-    <w:p>
-      <w:pPr>
-        <w:rPr>
-          <w:sz w:val="16"/>
-          <w:szCs w:val="16"/>
-        </w:rPr>
-      </w:pPr>
-      <w:r>
-        <w:rPr>
-          <w:sz w:val="16"/>
-          <w:szCs w:val="16"/>
-        </w:rPr>
-        <w:t xml:space="preserve">        "Event": "Council Briefing",</w:t>
-      </w:r>
-    </w:p>
-    <w:p>
-      <w:pPr>
-        <w:rPr>
-          <w:sz w:val="16"/>
-          <w:szCs w:val="16"/>
-        </w:rPr>
-      </w:pPr>
-      <w:r>
-        <w:rPr>
-          <w:sz w:val="16"/>
-          <w:szCs w:val="16"/>
-        </w:rPr>
-        <w:t xml:space="preserve">        "Event Description/Agenda": "Council Briefing",</w:t>
-      </w:r>
-    </w:p>
-    <w:p>
-      <w:pPr>
-        <w:rPr>
-          <w:sz w:val="16"/>
-          <w:szCs w:val="16"/>
-        </w:rPr>
-      </w:pPr>
-      <w:r>
-        <w:rPr>
-          <w:sz w:val="16"/>
-          <w:szCs w:val="16"/>
-        </w:rPr>
-        <w:t xml:space="preserve">        "Event Info Url": "http://www.seattle.gov/council/calendar/default.htm?trumbaEmbed=view%3devent%26eventid%3d117552003",</w:t>
-      </w:r>
-    </w:p>
-    <w:p>
-      <w:pPr>
-        <w:rPr>
-          <w:sz w:val="16"/>
-          <w:szCs w:val="16"/>
-        </w:rPr>
-      </w:pPr>
-      <w:r>
-        <w:rPr>
-          <w:sz w:val="16"/>
-          <w:szCs w:val="16"/>
-        </w:rPr>
-        <w:t xml:space="preserve">        "Latitude": "33.4937",</w:t>
-      </w:r>
-    </w:p>
-    <w:p>
-      <w:pPr>
-        <w:rPr>
-          <w:sz w:val="16"/>
-          <w:szCs w:val="16"/>
-        </w:rPr>
-      </w:pPr>
-      <w:r>
-        <w:rPr>
-          <w:sz w:val="16"/>
-          <w:szCs w:val="16"/>
-        </w:rPr>
-        <w:t xml:space="preserve">        "Location": "",</w:t>
-      </w:r>
-    </w:p>
-    <w:p>
-      <w:pPr>
-        <w:rPr>
-          <w:sz w:val="16"/>
-          <w:szCs w:val="16"/>
-        </w:rPr>
-      </w:pPr>
-      <w:r>
-        <w:rPr>
-          <w:sz w:val="16"/>
-          <w:szCs w:val="16"/>
-        </w:rPr>
-        <w:t xml:space="preserve">        "Longitude": "-86.79956",</w:t>
-      </w:r>
-    </w:p>
-    <w:p>
-      <w:pPr>
-        <w:rPr>
-          <w:sz w:val="16"/>
-          <w:szCs w:val="16"/>
-        </w:rPr>
-      </w:pPr>
-      <w:r>
-        <w:rPr>
-          <w:sz w:val="16"/>
-          <w:szCs w:val="16"/>
-        </w:rPr>
-        <w:t xml:space="preserve">        "Start time": "07/17/2017 09:30:00 AM",</w:t>
-      </w:r>
-    </w:p>
-    <w:p>
-      <w:pPr>
-        <w:rPr>
-          <w:sz w:val="16"/>
-          <w:szCs w:val="16"/>
-        </w:rPr>
-      </w:pPr>
-      <w:r>
-        <w:rPr>
-          <w:sz w:val="16"/>
-          <w:szCs w:val="16"/>
-        </w:rPr>
-        <w:t xml:space="preserve">        "Street Address": "600 Fourth Ave., Floor 2",</w:t>
-      </w:r>
-    </w:p>
-    <w:p>
-      <w:pPr>
-        <w:rPr>
-          <w:sz w:val="16"/>
-          <w:szCs w:val="16"/>
-        </w:rPr>
-      </w:pPr>
-      <w:r>
-        <w:rPr>
-          <w:sz w:val="16"/>
-          <w:szCs w:val="16"/>
-        </w:rPr>
-        <w:t xml:space="preserve">        "Venue": "Council Chambers",</w:t>
-      </w:r>
-    </w:p>
-    <w:p>
-      <w:pPr>
-        <w:rPr>
-          <w:sz w:val="16"/>
-          <w:szCs w:val="16"/>
-        </w:rPr>
-      </w:pPr>
-      <w:r>
-        <w:rPr>
-          <w:sz w:val="16"/>
-          <w:szCs w:val="16"/>
-        </w:rPr>
-        <w:t xml:space="preserve">        "distance": 0.006356827507618321,</w:t>
-      </w:r>
-    </w:p>
-    <w:p>
-      <w:pPr>
-        <w:rPr>
-          <w:sz w:val="16"/>
-          <w:szCs w:val="16"/>
-        </w:rPr>
-      </w:pPr>
-      <w:r>
-        <w:rPr>
-          <w:sz w:val="16"/>
-          <w:szCs w:val="16"/>
-        </w:rPr>
-        <w:t xml:space="preserve">        "event_id": 1,</w:t>
-      </w:r>
-    </w:p>
-    <w:p>
-      <w:pPr>
-        <w:rPr>
-          <w:sz w:val="16"/>
-          <w:szCs w:val="16"/>
-        </w:rPr>
-      </w:pPr>
-      <w:r>
-        <w:rPr>
-          <w:sz w:val="16"/>
-          <w:szCs w:val="16"/>
-        </w:rPr>
-        <w:t xml:space="preserve">        "users_id": 0</w:t>
-      </w:r>
-    </w:p>
-    <w:p>
-      <w:pPr>
-        <w:rPr>
-          <w:sz w:val="16"/>
-          <w:szCs w:val="16"/>
-        </w:rPr>
-      </w:pPr>
-      <w:r>
-        <w:rPr>
-          <w:sz w:val="16"/>
-          <w:szCs w:val="16"/>
-        </w:rPr>
-        <w:t xml:space="preserve">    }</w:t>
-      </w:r>
-      <w:r>
-        <w:rPr>
-          <w:sz w:val="16"/>
-          <w:szCs w:val="16"/>
-        </w:rPr>
-        <w:t>]</w:t>
-      </w:r>
-    </w:p>
-    <w:p>
-      <w:pPr>
-        <w:rPr>
-          <w:sz w:val="16"/>
-          <w:szCs w:val="16"/>
-        </w:rPr>
-      </w:pPr>
-    </w:p>
-    <w:p>
-      <w:pPr>
-        <w:rPr>
-          <w:sz w:val="16"/>
-          <w:szCs w:val="16"/>
-        </w:rPr>
-      </w:pPr>
-    </w:p>
     <w:p>
       <w:pPr>
         <w:rPr>
@@ -914,12 +685,11 @@
           <w:szCs w:val="16"/>
           <w:lang w:val="en-GB" w:eastAsia="en-GB"/>
         </w:rPr>
-        <w:lastRenderedPageBreak/>
         <w:drawing>
-          <wp:inline distT="0" distB="0" distL="0" distR="0" wp14:anchorId="45062D61" wp14:editId="1907AFDE">
-            <wp:extent cx="5932805" cy="3710940"/>
+          <wp:inline distT="0" distB="0" distL="0" distR="0" wp14:anchorId="0348B962" wp14:editId="6F3B6991">
+            <wp:extent cx="5937250" cy="2962275"/>
             <wp:effectExtent l="0" t="0" r="0" b="0"/>
-            <wp:docPr id="1" name="Picture 1" descr="../../../../../../Desktop/Screen%20Shot%202017-08-05%20at%203.07.17%"/>
+            <wp:docPr id="4" name="Picture 4" descr="../../../../../../Desktop/Screen%20Shot%202017-08-08%20at%208.46.42%"/>
             <wp:cNvGraphicFramePr>
               <a:graphicFrameLocks xmlns:a="http://schemas.openxmlformats.org/drawingml/2006/main" noChangeAspect="1"/>
             </wp:cNvGraphicFramePr>
@@ -927,7 +697,7 @@
               <a:graphicData uri="http://schemas.openxmlformats.org/drawingml/2006/picture">
                 <pic:pic xmlns:pic="http://schemas.openxmlformats.org/drawingml/2006/picture">
                   <pic:nvPicPr>
-                    <pic:cNvPr id="0" name="Picture 1" descr="../../../../../../Desktop/Screen%20Shot%202017-08-05%20at%203.07.17%"/>
+                    <pic:cNvPr id="0" name="Picture 3" descr="../../../../../../Desktop/Screen%20Shot%202017-08-08%20at%208.46.42%"/>
                     <pic:cNvPicPr>
                       <a:picLocks noChangeAspect="1" noChangeArrowheads="1"/>
                     </pic:cNvPicPr>
@@ -948,7 +718,7 @@
                   <pic:spPr bwMode="auto">
                     <a:xfrm>
                       <a:off x="0" y="0"/>
-                      <a:ext cx="5932805" cy="3710940"/>
+                      <a:ext cx="5937250" cy="2962275"/>
                     </a:xfrm>
                     <a:prstGeom prst="rect">
                       <a:avLst/>
@@ -975,11 +745,104 @@
     </w:p>
     <w:p>
       <w:pPr>
+        <w:pStyle w:val="Heading3"/>
+        <w:rPr>
+          <w:b/>
+          <w:sz w:val="32"/>
+        </w:rPr>
+      </w:pPr>
+      <w:r>
+        <w:rPr>
+          <w:b/>
+          <w:sz w:val="32"/>
+        </w:rPr>
+        <w:lastRenderedPageBreak/>
+        <w:t>Tool:</w:t>
+      </w:r>
+    </w:p>
+    <w:p>
+      <w:pPr>
+        <w:jc w:val="both"/>
+        <w:rPr>
+          <w:rFonts w:asciiTheme="minorHAnsi" w:hAnsiTheme="minorHAnsi"/>
+          <w:sz w:val="24"/>
+          <w:szCs w:val="24"/>
+        </w:rPr>
+      </w:pPr>
+      <w:r>
+        <w:rPr>
+          <w:rFonts w:asciiTheme="minorHAnsi" w:hAnsiTheme="minorHAnsi"/>
+          <w:sz w:val="24"/>
+          <w:szCs w:val="24"/>
+        </w:rPr>
+        <w:t>I used postman to test my API instead of curl. It is a Google Chrome extension and I found this tool helpful as it has a nice little user interface where you can put the parameters, select If it’s a GET or a POST request and it also displays the response in a very clean fashion.</w:t>
+      </w:r>
+    </w:p>
+    <w:p/>
+    <w:p/>
+    <w:p>
+      <w:pPr>
         <w:rPr>
           <w:sz w:val="16"/>
           <w:szCs w:val="16"/>
         </w:rPr>
       </w:pPr>
+      <w:r>
+        <w:rPr>
+          <w:noProof/>
+          <w:sz w:val="16"/>
+          <w:szCs w:val="16"/>
+          <w:lang w:val="en-GB" w:eastAsia="en-GB"/>
+        </w:rPr>
+        <w:drawing>
+          <wp:inline distT="0" distB="0" distL="0" distR="0" wp14:anchorId="567BC8F1" wp14:editId="3F56DC66">
+            <wp:extent cx="5930900" cy="3770630"/>
+            <wp:effectExtent l="0" t="0" r="0" b="0"/>
+            <wp:docPr id="2" name="Picture 2" descr="../../../../../../Desktop/Screen%20Shot%202017-08-08%20at%208.43.26%"/>
+            <wp:cNvGraphicFramePr>
+              <a:graphicFrameLocks xmlns:a="http://schemas.openxmlformats.org/drawingml/2006/main" noChangeAspect="1"/>
+            </wp:cNvGraphicFramePr>
+            <a:graphic xmlns:a="http://schemas.openxmlformats.org/drawingml/2006/main">
+              <a:graphicData uri="http://schemas.openxmlformats.org/drawingml/2006/picture">
+                <pic:pic xmlns:pic="http://schemas.openxmlformats.org/drawingml/2006/picture">
+                  <pic:nvPicPr>
+                    <pic:cNvPr id="0" name="Picture 1" descr="../../../../../../Desktop/Screen%20Shot%202017-08-08%20at%208.43.26%"/>
+                    <pic:cNvPicPr>
+                      <a:picLocks noChangeAspect="1" noChangeArrowheads="1"/>
+                    </pic:cNvPicPr>
+                  </pic:nvPicPr>
+                  <pic:blipFill>
+                    <a:blip r:embed="rId8" cstate="print">
+                      <a:extLst>
+                        <a:ext uri="{28A0092B-C50C-407E-A947-70E740481C1C}">
+                          <a14:useLocalDpi xmlns:a14="http://schemas.microsoft.com/office/drawing/2010/main" val="0"/>
+                        </a:ext>
+                      </a:extLst>
+                    </a:blip>
+                    <a:srcRect/>
+                    <a:stretch>
+                      <a:fillRect/>
+                    </a:stretch>
+                  </pic:blipFill>
+                  <pic:spPr bwMode="auto">
+                    <a:xfrm>
+                      <a:off x="0" y="0"/>
+                      <a:ext cx="5930900" cy="3770630"/>
+                    </a:xfrm>
+                    <a:prstGeom prst="rect">
+                      <a:avLst/>
+                    </a:prstGeom>
+                    <a:noFill/>
+                    <a:ln>
+                      <a:noFill/>
+                    </a:ln>
+                  </pic:spPr>
+                </pic:pic>
+              </a:graphicData>
+            </a:graphic>
+          </wp:inline>
+        </w:drawing>
+      </w:r>
     </w:p>
     <w:p>
       <w:pPr>
@@ -999,115 +862,253 @@
     </w:p>
     <w:p>
       <w:pPr>
+        <w:pStyle w:val="Heading3"/>
+        <w:rPr>
+          <w:b/>
+          <w:sz w:val="32"/>
+        </w:rPr>
+      </w:pPr>
+      <w:r>
+        <w:rPr>
+          <w:b/>
+          <w:sz w:val="32"/>
+        </w:rPr>
+        <w:t xml:space="preserve">Explanation of </w:t>
+      </w:r>
+      <w:r>
+        <w:rPr>
+          <w:b/>
+          <w:sz w:val="32"/>
+        </w:rPr>
+        <w:t xml:space="preserve">Request </w:t>
+      </w:r>
+      <w:r>
+        <w:rPr>
+          <w:b/>
+          <w:sz w:val="32"/>
+        </w:rPr>
+        <w:t>Parameters:</w:t>
+      </w:r>
+    </w:p>
+    <w:p>
+      <w:pPr>
         <w:rPr>
           <w:sz w:val="16"/>
           <w:szCs w:val="16"/>
         </w:rPr>
       </w:pPr>
-      <w:r>
-        <w:rPr>
-          <w:sz w:val="16"/>
-          <w:szCs w:val="16"/>
-        </w:rPr>
-        <w:t>Limit: The limit variable limits the number of rows that the user wants to fetch in the API.</w:t>
-      </w:r>
     </w:p>
     <w:p>
       <w:pPr>
         <w:rPr>
-          <w:sz w:val="16"/>
+          <w:rFonts w:asciiTheme="minorHAnsi" w:hAnsiTheme="minorHAnsi"/>
+          <w:sz w:val="24"/>
           <w:szCs w:val="16"/>
         </w:rPr>
       </w:pPr>
       <w:r>
         <w:rPr>
-          <w:sz w:val="16"/>
+          <w:rFonts w:asciiTheme="minorHAnsi" w:hAnsiTheme="minorHAnsi"/>
+          <w:b/>
+          <w:sz w:val="24"/>
           <w:szCs w:val="16"/>
         </w:rPr>
-        <w:t>Latitude: User should send his latitude so he can calculate the nearby events within a certain radius</w:t>
-      </w:r>
-      <w:r>
-        <w:rPr>
-          <w:sz w:val="16"/>
+        <w:t>Limit</w:t>
+      </w:r>
+      <w:r>
+        <w:rPr>
+          <w:rFonts w:asciiTheme="minorHAnsi" w:hAnsiTheme="minorHAnsi"/>
+          <w:sz w:val="24"/>
           <w:szCs w:val="16"/>
         </w:rPr>
-        <w:t xml:space="preserve"> </w:t>
+        <w:t>: The limit variable limits the number of rows that the user wants to fetch in the API.</w:t>
       </w:r>
     </w:p>
     <w:p>
       <w:pPr>
         <w:rPr>
-          <w:sz w:val="16"/>
+          <w:rFonts w:asciiTheme="minorHAnsi" w:hAnsiTheme="minorHAnsi"/>
+          <w:sz w:val="24"/>
           <w:szCs w:val="16"/>
         </w:rPr>
       </w:pPr>
       <w:r>
         <w:rPr>
-          <w:sz w:val="16"/>
+          <w:rFonts w:asciiTheme="minorHAnsi" w:hAnsiTheme="minorHAnsi"/>
+          <w:sz w:val="24"/>
           <w:szCs w:val="16"/>
         </w:rPr>
-        <w:t>Longitude</w:t>
-      </w:r>
-      <w:r>
-        <w:rPr>
-          <w:sz w:val="16"/>
-          <w:szCs w:val="16"/>
-        </w:rPr>
-        <w:t xml:space="preserve">: User should send his </w:t>
-      </w:r>
-      <w:r>
-        <w:rPr>
-          <w:sz w:val="16"/>
-          <w:szCs w:val="16"/>
-        </w:rPr>
-        <w:t>longitude</w:t>
-      </w:r>
-      <w:r>
-        <w:rPr>
-          <w:sz w:val="16"/>
-          <w:szCs w:val="16"/>
-        </w:rPr>
-        <w:t xml:space="preserve"> so he can calculate the nearby events within a certain radius</w:t>
+        <w:t>If you want to fetch all the rows, you can put the value 0 and it will return all the events that we have in our database.</w:t>
       </w:r>
     </w:p>
     <w:p>
       <w:pPr>
         <w:rPr>
-          <w:sz w:val="16"/>
+          <w:rFonts w:asciiTheme="minorHAnsi" w:hAnsiTheme="minorHAnsi"/>
+          <w:sz w:val="24"/>
           <w:szCs w:val="16"/>
         </w:rPr>
       </w:pPr>
       <w:r>
         <w:rPr>
-          <w:sz w:val="16"/>
+          <w:rFonts w:asciiTheme="minorHAnsi" w:hAnsiTheme="minorHAnsi"/>
+          <w:b/>
+          <w:sz w:val="24"/>
           <w:szCs w:val="16"/>
         </w:rPr>
-        <w:t>Radius: User can define a certain radius, and then the API will calculate the</w:t>
-      </w:r>
-      <w:r>
-        <w:rPr>
-          <w:sz w:val="16"/>
+        <w:t>Latitude</w:t>
+      </w:r>
+      <w:r>
+        <w:rPr>
+          <w:rFonts w:asciiTheme="minorHAnsi" w:hAnsiTheme="minorHAnsi"/>
+          <w:sz w:val="24"/>
           <w:szCs w:val="16"/>
         </w:rPr>
+        <w:t>: User should send his latitude so he can calculate the nearby events within a certain radius</w:t>
+      </w:r>
+      <w:r>
+        <w:rPr>
+          <w:rFonts w:asciiTheme="minorHAnsi" w:hAnsiTheme="minorHAnsi"/>
+          <w:sz w:val="24"/>
+          <w:szCs w:val="16"/>
+        </w:rPr>
+        <w:t>. If the user doesn’t want to send his latitude, he/she can put 00.00 instead.</w:t>
+      </w:r>
+    </w:p>
+    <w:p>
+      <w:pPr>
+        <w:rPr>
+          <w:rFonts w:asciiTheme="minorHAnsi" w:hAnsiTheme="minorHAnsi"/>
+          <w:sz w:val="24"/>
+          <w:szCs w:val="16"/>
+        </w:rPr>
+      </w:pPr>
+      <w:r>
+        <w:rPr>
+          <w:rFonts w:asciiTheme="minorHAnsi" w:hAnsiTheme="minorHAnsi"/>
+          <w:b/>
+          <w:sz w:val="24"/>
+          <w:szCs w:val="16"/>
+        </w:rPr>
+        <w:t>Longitude</w:t>
+      </w:r>
+      <w:r>
+        <w:rPr>
+          <w:rFonts w:asciiTheme="minorHAnsi" w:hAnsiTheme="minorHAnsi"/>
+          <w:sz w:val="24"/>
+          <w:szCs w:val="16"/>
+        </w:rPr>
+        <w:t>: User should send his longitude so he can calculate the nearby events within a certain radius</w:t>
+      </w:r>
+      <w:r>
+        <w:rPr>
+          <w:rFonts w:asciiTheme="minorHAnsi" w:hAnsiTheme="minorHAnsi"/>
+          <w:sz w:val="24"/>
+          <w:szCs w:val="16"/>
+        </w:rPr>
+        <w:t xml:space="preserve">. </w:t>
+      </w:r>
+      <w:r>
+        <w:rPr>
+          <w:rFonts w:asciiTheme="minorHAnsi" w:hAnsiTheme="minorHAnsi"/>
+          <w:sz w:val="24"/>
+          <w:szCs w:val="16"/>
+        </w:rPr>
+        <w:t xml:space="preserve">If the user doesn’t want to send his </w:t>
+      </w:r>
+      <w:r>
+        <w:rPr>
+          <w:rFonts w:asciiTheme="minorHAnsi" w:hAnsiTheme="minorHAnsi"/>
+          <w:sz w:val="24"/>
+          <w:szCs w:val="16"/>
+        </w:rPr>
+        <w:t>longitude</w:t>
+      </w:r>
+      <w:r>
+        <w:rPr>
+          <w:rFonts w:asciiTheme="minorHAnsi" w:hAnsiTheme="minorHAnsi"/>
+          <w:sz w:val="24"/>
+          <w:szCs w:val="16"/>
+        </w:rPr>
+        <w:t>, he/she can put 00.00 instead.</w:t>
+      </w:r>
+    </w:p>
+    <w:p>
+      <w:pPr>
+        <w:rPr>
+          <w:rFonts w:asciiTheme="minorHAnsi" w:hAnsiTheme="minorHAnsi"/>
+          <w:sz w:val="24"/>
+          <w:szCs w:val="16"/>
+        </w:rPr>
+      </w:pPr>
+      <w:r>
+        <w:rPr>
+          <w:rFonts w:asciiTheme="minorHAnsi" w:hAnsiTheme="minorHAnsi"/>
+          <w:b/>
+          <w:sz w:val="24"/>
+          <w:szCs w:val="16"/>
+        </w:rPr>
+        <w:t>Radius</w:t>
+      </w:r>
+      <w:r>
+        <w:rPr>
+          <w:rFonts w:asciiTheme="minorHAnsi" w:hAnsiTheme="minorHAnsi"/>
+          <w:sz w:val="24"/>
+          <w:szCs w:val="16"/>
+        </w:rPr>
+        <w:t>: User can define a certain radius, and then the API will calculate the</w:t>
+      </w:r>
+      <w:r>
+        <w:rPr>
+          <w:rFonts w:asciiTheme="minorHAnsi" w:hAnsiTheme="minorHAnsi"/>
+          <w:sz w:val="24"/>
+          <w:szCs w:val="16"/>
+        </w:rPr>
         <w:t xml:space="preserve"> Euclidean</w:t>
+      </w:r>
+      <w:r>
+        <w:rPr>
+          <w:rFonts w:asciiTheme="minorHAnsi" w:hAnsiTheme="minorHAnsi"/>
+          <w:sz w:val="24"/>
+          <w:szCs w:val="16"/>
+        </w:rPr>
+        <w:t xml:space="preserve"> distance between his location and the events location and then only fetch rows that are within that radius.</w:t>
+      </w:r>
+      <w:r>
+        <w:rPr>
+          <w:rFonts w:asciiTheme="minorHAnsi" w:hAnsiTheme="minorHAnsi"/>
+          <w:sz w:val="24"/>
+          <w:szCs w:val="16"/>
+        </w:rPr>
+        <w:t xml:space="preserve"> If the user does not send his latitude and longitude, then this radius functionality won’t </w:t>
+      </w:r>
+      <w:r>
+        <w:rPr>
+          <w:rFonts w:asciiTheme="minorHAnsi" w:hAnsiTheme="minorHAnsi"/>
+          <w:sz w:val="24"/>
+          <w:szCs w:val="16"/>
+        </w:rPr>
+        <w:lastRenderedPageBreak/>
+        <w:t>work. Similarly, if the user is not interested in viewing the events within a certain radius, he/she can just put 0 instead and it will fetch all the eve</w:t>
+      </w:r>
+      <w:r>
+        <w:rPr>
+          <w:rFonts w:asciiTheme="minorHAnsi" w:hAnsiTheme="minorHAnsi"/>
+          <w:sz w:val="24"/>
+          <w:szCs w:val="16"/>
+        </w:rPr>
+        <w:t xml:space="preserve">nts sorted with respect to time </w:t>
+      </w:r>
+      <w:r>
+        <w:rPr>
+          <w:rFonts w:asciiTheme="minorHAnsi" w:hAnsiTheme="minorHAnsi"/>
+          <w:sz w:val="24"/>
+          <w:szCs w:val="16"/>
+        </w:rPr>
+        <w:t>stamp instead.</w:t>
       </w:r>
       <w:bookmarkStart w:id="3" w:name="_GoBack"/>
       <w:bookmarkEnd w:id="3"/>
-      <w:r>
-        <w:rPr>
-          <w:sz w:val="16"/>
-          <w:szCs w:val="16"/>
-        </w:rPr>
-        <w:t xml:space="preserve"> distance between his location and the events location and then only fetch rows that are within that radius.</w:t>
-      </w:r>
-    </w:p>
-    <w:p>
-      <w:pPr>
-        <w:rPr>
-          <w:sz w:val="16"/>
-          <w:szCs w:val="16"/>
-        </w:rPr>
-      </w:pPr>
     </w:p>
     <w:sectPr>
       <w:pgSz w:w="12240" w:h="15840"/>
@@ -3501,6 +3502,27 @@
       <w:color w:val="000000"/>
     </w:rPr>
   </w:style>
+  <w:style w:type="paragraph" w:styleId="Heading1">
+    <w:name w:val="heading 1"/>
+    <w:basedOn w:val="Normal"/>
+    <w:next w:val="Normal"/>
+    <w:link w:val="Heading1Char"/>
+    <w:uiPriority w:val="9"/>
+    <w:qFormat/>
+    <w:rsid w:val="00153D81"/>
+    <w:pPr>
+      <w:keepNext/>
+      <w:keepLines/>
+      <w:spacing w:before="240"/>
+      <w:outlineLvl w:val="0"/>
+    </w:pPr>
+    <w:rPr>
+      <w:rFonts w:asciiTheme="majorHAnsi" w:eastAsiaTheme="majorEastAsia" w:hAnsiTheme="majorHAnsi" w:cstheme="majorBidi"/>
+      <w:color w:val="2E74B5" w:themeColor="accent1" w:themeShade="BF"/>
+      <w:sz w:val="32"/>
+      <w:szCs w:val="32"/>
+    </w:rPr>
+  </w:style>
   <w:style w:type="paragraph" w:styleId="Heading2">
     <w:name w:val="heading 2"/>
     <w:basedOn w:val="Normal"/>
@@ -3518,6 +3540,28 @@
       <w:b/>
       <w:sz w:val="28"/>
       <w:szCs w:val="28"/>
+    </w:rPr>
+  </w:style>
+  <w:style w:type="paragraph" w:styleId="Heading3">
+    <w:name w:val="heading 3"/>
+    <w:basedOn w:val="Normal"/>
+    <w:next w:val="Normal"/>
+    <w:link w:val="Heading3Char"/>
+    <w:uiPriority w:val="9"/>
+    <w:unhideWhenUsed/>
+    <w:qFormat/>
+    <w:rsid w:val="00153D81"/>
+    <w:pPr>
+      <w:keepNext/>
+      <w:keepLines/>
+      <w:spacing w:before="40"/>
+      <w:outlineLvl w:val="2"/>
+    </w:pPr>
+    <w:rPr>
+      <w:rFonts w:asciiTheme="majorHAnsi" w:eastAsiaTheme="majorEastAsia" w:hAnsiTheme="majorHAnsi" w:cstheme="majorBidi"/>
+      <w:color w:val="1F4D78" w:themeColor="accent1" w:themeShade="7F"/>
+      <w:sz w:val="24"/>
+      <w:szCs w:val="24"/>
     </w:rPr>
   </w:style>
   <w:style w:type="character" w:default="1" w:styleId="DefaultParagraphFont">
@@ -3657,6 +3701,32 @@
     <w:rPr>
       <w:rFonts w:ascii="Arial" w:eastAsia="Arial" w:hAnsi="Arial" w:cs="Arial"/>
       <w:color w:val="000000"/>
+    </w:rPr>
+  </w:style>
+  <w:style w:type="character" w:customStyle="1" w:styleId="Heading1Char">
+    <w:name w:val="Heading 1 Char"/>
+    <w:basedOn w:val="DefaultParagraphFont"/>
+    <w:link w:val="Heading1"/>
+    <w:uiPriority w:val="9"/>
+    <w:rsid w:val="00153D81"/>
+    <w:rPr>
+      <w:rFonts w:asciiTheme="majorHAnsi" w:eastAsiaTheme="majorEastAsia" w:hAnsiTheme="majorHAnsi" w:cstheme="majorBidi"/>
+      <w:color w:val="2E74B5" w:themeColor="accent1" w:themeShade="BF"/>
+      <w:sz w:val="32"/>
+      <w:szCs w:val="32"/>
+    </w:rPr>
+  </w:style>
+  <w:style w:type="character" w:customStyle="1" w:styleId="Heading3Char">
+    <w:name w:val="Heading 3 Char"/>
+    <w:basedOn w:val="DefaultParagraphFont"/>
+    <w:link w:val="Heading3"/>
+    <w:uiPriority w:val="9"/>
+    <w:rsid w:val="00153D81"/>
+    <w:rPr>
+      <w:rFonts w:asciiTheme="majorHAnsi" w:eastAsiaTheme="majorEastAsia" w:hAnsiTheme="majorHAnsi" w:cstheme="majorBidi"/>
+      <w:color w:val="1F4D78" w:themeColor="accent1" w:themeShade="7F"/>
+      <w:sz w:val="24"/>
+      <w:szCs w:val="24"/>
     </w:rPr>
   </w:style>
 </w:styles>

</xml_diff>